<commit_message>
Submission of the JoH paper.
</commit_message>
<xml_diff>
--- a/Optimization case study - JoH/corrections/6 - Replies to reviewers short.docx
+++ b/Optimization case study - JoH/corrections/6 - Replies to reviewers short.docx
@@ -1,6 +1,6 @@
 
 <file path=word/document.xml><?xml version="1.0" encoding="utf-8"?>
-<w:document xmlns:wpc="http://schemas.microsoft.com/office/word/2010/wordprocessingCanvas" xmlns:cx="http://schemas.microsoft.com/office/drawing/2014/chartex" xmlns:cx1="http://schemas.microsoft.com/office/drawing/2015/9/8/chartex" xmlns:cx2="http://schemas.microsoft.com/office/drawing/2015/10/21/chartex" xmlns:cx3="http://schemas.microsoft.com/office/drawing/2016/5/9/chartex" xmlns:cx4="http://schemas.microsoft.com/office/drawing/2016/5/10/chartex" xmlns:cx5="http://schemas.microsoft.com/office/drawing/2016/5/11/chartex" xmlns:mc="http://schemas.openxmlformats.org/markup-compatibility/2006" xmlns:o="urn:schemas-microsoft-com:office:office" xmlns:r="http://schemas.openxmlformats.org/officeDocument/2006/relationships" xmlns:m="http://schemas.openxmlformats.org/officeDocument/2006/math" xmlns:v="urn:schemas-microsoft-com:vml" xmlns:wp14="http://schemas.microsoft.com/office/word/2010/wordprocessingDrawing" xmlns:wp="http://schemas.openxmlformats.org/drawingml/2006/wordprocessingDrawing" xmlns:w10="urn:schemas-microsoft-com:office:word" xmlns:w="http://schemas.openxmlformats.org/wordprocessingml/2006/main" xmlns:w14="http://schemas.microsoft.com/office/word/2010/wordml" xmlns:w15="http://schemas.microsoft.com/office/word/2012/wordml" xmlns:w16se="http://schemas.microsoft.com/office/word/2015/wordml/symex" xmlns:wpg="http://schemas.microsoft.com/office/word/2010/wordprocessingGroup" xmlns:wpi="http://schemas.microsoft.com/office/word/2010/wordprocessingInk" xmlns:wne="http://schemas.microsoft.com/office/word/2006/wordml" xmlns:wps="http://schemas.microsoft.com/office/word/2010/wordprocessingShape" mc:Ignorable="w14 w15 w16se wp14">
+<w:document xmlns:wpc="http://schemas.microsoft.com/office/word/2010/wordprocessingCanvas" xmlns:cx="http://schemas.microsoft.com/office/drawing/2014/chartex" xmlns:cx1="http://schemas.microsoft.com/office/drawing/2015/9/8/chartex" xmlns:cx2="http://schemas.microsoft.com/office/drawing/2015/10/21/chartex" xmlns:cx3="http://schemas.microsoft.com/office/drawing/2016/5/9/chartex" xmlns:cx4="http://schemas.microsoft.com/office/drawing/2016/5/10/chartex" xmlns:cx5="http://schemas.microsoft.com/office/drawing/2016/5/11/chartex" xmlns:cx6="http://schemas.microsoft.com/office/drawing/2016/5/12/chartex" xmlns:cx7="http://schemas.microsoft.com/office/drawing/2016/5/13/chartex" xmlns:cx8="http://schemas.microsoft.com/office/drawing/2016/5/14/chartex" xmlns:mc="http://schemas.openxmlformats.org/markup-compatibility/2006" xmlns:o="urn:schemas-microsoft-com:office:office" xmlns:r="http://schemas.openxmlformats.org/officeDocument/2006/relationships" xmlns:m="http://schemas.openxmlformats.org/officeDocument/2006/math" xmlns:v="urn:schemas-microsoft-com:vml" xmlns:wp14="http://schemas.microsoft.com/office/word/2010/wordprocessingDrawing" xmlns:wp="http://schemas.openxmlformats.org/drawingml/2006/wordprocessingDrawing" xmlns:w10="urn:schemas-microsoft-com:office:word" xmlns:w="http://schemas.openxmlformats.org/wordprocessingml/2006/main" xmlns:w14="http://schemas.microsoft.com/office/word/2010/wordml" xmlns:w15="http://schemas.microsoft.com/office/word/2012/wordml" xmlns:w16se="http://schemas.microsoft.com/office/word/2015/wordml/symex" xmlns:wpg="http://schemas.microsoft.com/office/word/2010/wordprocessingGroup" xmlns:wpi="http://schemas.microsoft.com/office/word/2010/wordprocessingInk" xmlns:wne="http://schemas.microsoft.com/office/word/2006/wordml" xmlns:wps="http://schemas.microsoft.com/office/word/2010/wordprocessingShape" mc:Ignorable="w14 w15 w16se wp14">
   <w:body>
     <w:p>
       <w:pPr>
@@ -10,12 +10,933 @@
           <w:lang w:val="en-US"/>
         </w:rPr>
       </w:pPr>
+      <w:r>
+        <w:rPr>
+          <w:color w:val="auto"/>
+          <w:lang w:val="en-US"/>
+        </w:rPr>
+        <w:t>*</w:t>
+      </w:r>
+      <w:r>
+        <w:rPr>
+          <w:color w:val="auto"/>
+          <w:lang w:val="en-US"/>
+        </w:rPr>
+        <w:t>***</w:t>
+      </w:r>
+      <w:r>
+        <w:rPr>
+          <w:color w:val="auto"/>
+          <w:lang w:val="en-US"/>
+        </w:rPr>
+        <w:t xml:space="preserve">** Response to </w:t>
+      </w:r>
+      <w:r>
+        <w:rPr>
+          <w:color w:val="auto"/>
+          <w:lang w:val="en-US"/>
+        </w:rPr>
+        <w:t>Reviewer #1</w:t>
+      </w:r>
+      <w:r>
+        <w:rPr>
+          <w:color w:val="auto"/>
+          <w:lang w:val="en-US"/>
+        </w:rPr>
+        <w:t xml:space="preserve"> *</w:t>
+      </w:r>
+      <w:r>
+        <w:rPr>
+          <w:color w:val="auto"/>
+          <w:lang w:val="en-US"/>
+        </w:rPr>
+        <w:t>***</w:t>
+      </w:r>
+      <w:r>
+        <w:rPr>
+          <w:color w:val="auto"/>
+          <w:lang w:val="en-US"/>
+        </w:rPr>
+        <w:t>**</w:t>
+      </w:r>
+    </w:p>
+    <w:p>
+      <w:pPr>
+        <w:rPr>
+          <w:lang w:val="en-US"/>
+        </w:rPr>
+      </w:pPr>
+    </w:p>
+    <w:p>
+      <w:pPr>
+        <w:rPr>
+          <w:lang w:val="en-US"/>
+        </w:rPr>
+      </w:pPr>
+      <w:r>
+        <w:rPr>
+          <w:rFonts w:ascii="Verdana" w:hAnsi="Verdana"/>
+          <w:sz w:val="17"/>
+          <w:szCs w:val="17"/>
+          <w:shd w:val="clear" w:color="auto" w:fill="F4F4F4"/>
+        </w:rPr>
+        <w:t xml:space="preserve">Response to </w:t>
+      </w:r>
+      <w:r>
+        <w:rPr>
+          <w:lang w:val="en-US"/>
+        </w:rPr>
+        <w:t xml:space="preserve">general feedback: </w:t>
+      </w:r>
+      <w:r>
+        <w:rPr>
+          <w:lang w:val="en-US"/>
+        </w:rPr>
+        <w:t xml:space="preserve"> </w:t>
+      </w:r>
+      <w:r>
+        <w:rPr>
+          <w:lang w:val="en-US"/>
+        </w:rPr>
+        <w:t xml:space="preserve">Thank you for your positive feedback. </w:t>
+      </w:r>
+      <w:r>
+        <w:rPr>
+          <w:lang w:val="en-US"/>
+        </w:rPr>
+        <w:t xml:space="preserve">We </w:t>
+      </w:r>
+      <w:r>
+        <w:rPr>
+          <w:lang w:val="en-US"/>
+        </w:rPr>
+        <w:t xml:space="preserve">removed many figures and tables and some secondary analyses in order to focus on the main message. We also added applications examples for hydrology </w:t>
+      </w:r>
       <w:bookmarkStart w:id="0" w:name="_GoBack"/>
-      <w:r>
+      <w:bookmarkEnd w:id="0"/>
+      <w:r>
+        <w:rPr>
+          <w:lang w:val="en-US"/>
+        </w:rPr>
+        <w:t>mainly in the introduction. Please note that this paper is part of the special issue “</w:t>
+      </w:r>
+      <w:r>
+        <w:rPr>
+          <w:lang w:val="en-US"/>
+        </w:rPr>
+        <w:t>Precipitation measurement and modeling: uncertainty, variability, observations, ensemble simulation and downscaling</w:t>
+      </w:r>
+      <w:r>
+        <w:rPr>
+          <w:lang w:val="en-US"/>
+        </w:rPr>
+        <w:t>”, and so the focus on precipitation is justifiable in our view.</w:t>
+      </w:r>
+      <w:r>
+        <w:rPr>
+          <w:lang w:val="en-US"/>
+        </w:rPr>
+        <w:t xml:space="preserve"> </w:t>
+      </w:r>
+      <w:r>
+        <w:rPr>
+          <w:lang w:val="en-US"/>
+        </w:rPr>
+        <w:t xml:space="preserve">Horton et al. (2016b) focused on the parametrization of GAs in order to optimize AMs successfully, not on their application on more elaborated AMs. </w:t>
+      </w:r>
+      <w:r>
+        <w:rPr>
+          <w:lang w:val="en-US"/>
+        </w:rPr>
+        <w:t xml:space="preserve">This has been </w:t>
+      </w:r>
+      <w:r>
+        <w:rPr>
+          <w:lang w:val="en-US"/>
+        </w:rPr>
+        <w:t>clarified</w:t>
+      </w:r>
+      <w:r>
+        <w:rPr>
+          <w:lang w:val="en-US"/>
+        </w:rPr>
+        <w:t>.</w:t>
+      </w:r>
+    </w:p>
+    <w:p>
+      <w:pPr>
+        <w:rPr>
+          <w:lang w:val="en-US"/>
+        </w:rPr>
+      </w:pPr>
+    </w:p>
+    <w:p>
+      <w:pPr>
+        <w:rPr>
+          <w:lang w:val="en-US"/>
+        </w:rPr>
+      </w:pPr>
+      <w:r>
+        <w:rPr>
+          <w:rFonts w:ascii="Verdana" w:hAnsi="Verdana"/>
+          <w:sz w:val="17"/>
+          <w:szCs w:val="17"/>
+          <w:shd w:val="clear" w:color="auto" w:fill="F4F4F4"/>
+        </w:rPr>
+        <w:t xml:space="preserve">Response to comment No. 1: </w:t>
+      </w:r>
+      <w:r>
+        <w:rPr>
+          <w:lang w:val="en-US"/>
+        </w:rPr>
+        <w:t xml:space="preserve">We agree and added some sentences in the discussion (section 5): </w:t>
+      </w:r>
+      <w:r>
+        <w:rPr>
+          <w:lang w:val="en-US"/>
+        </w:rPr>
+        <w:t>l. 575-580</w:t>
+      </w:r>
+    </w:p>
+    <w:p>
+      <w:pPr>
+        <w:rPr>
+          <w:lang w:val="en-US"/>
+        </w:rPr>
+      </w:pPr>
+    </w:p>
+    <w:p>
+      <w:pPr>
+        <w:rPr>
+          <w:lang w:val="en-US"/>
+        </w:rPr>
+      </w:pPr>
+      <w:r>
+        <w:rPr>
+          <w:rFonts w:ascii="Verdana" w:hAnsi="Verdana"/>
+          <w:sz w:val="17"/>
+          <w:szCs w:val="17"/>
+          <w:shd w:val="clear" w:color="auto" w:fill="F4F4F4"/>
+        </w:rPr>
+        <w:t xml:space="preserve">Response to comment No. 2: </w:t>
+      </w:r>
+      <w:r>
+        <w:rPr>
+          <w:lang w:val="en-US"/>
+        </w:rPr>
+        <w:t xml:space="preserve">The following has been added </w:t>
+      </w:r>
+      <w:r>
+        <w:rPr>
+          <w:lang w:val="en-US"/>
+        </w:rPr>
+        <w:t xml:space="preserve">in the discussion </w:t>
+      </w:r>
+      <w:r>
+        <w:rPr>
+          <w:lang w:val="en-US"/>
+        </w:rPr>
+        <w:t xml:space="preserve">about extremes: </w:t>
+      </w:r>
+      <w:r>
+        <w:rPr>
+          <w:lang w:val="en-US"/>
+        </w:rPr>
+        <w:t>l. 635-645</w:t>
+      </w:r>
+      <w:r>
+        <w:rPr>
+          <w:lang w:val="en-US"/>
+        </w:rPr>
+        <w:t xml:space="preserve">. </w:t>
+      </w:r>
+      <w:r>
+        <w:rPr>
+          <w:lang w:val="en-US"/>
+        </w:rPr>
+        <w:t xml:space="preserve">The following has been added in the introduction about advantages of the AMs: </w:t>
+      </w:r>
+      <w:r>
+        <w:rPr>
+          <w:lang w:val="en-US"/>
+        </w:rPr>
+        <w:t>l. 46-51</w:t>
+      </w:r>
+    </w:p>
+    <w:p>
+      <w:pPr>
+        <w:rPr>
+          <w:lang w:val="en-US"/>
+        </w:rPr>
+      </w:pPr>
+    </w:p>
+    <w:p>
+      <w:pPr>
+        <w:rPr>
+          <w:lang w:val="en-US"/>
+        </w:rPr>
+      </w:pPr>
+      <w:r>
+        <w:rPr>
+          <w:rFonts w:ascii="Verdana" w:hAnsi="Verdana"/>
+          <w:sz w:val="17"/>
+          <w:szCs w:val="17"/>
+          <w:shd w:val="clear" w:color="auto" w:fill="F4F4F4"/>
+        </w:rPr>
+        <w:t xml:space="preserve">Response to comment No. 3: </w:t>
+      </w:r>
+      <w:r>
+        <w:rPr>
+          <w:lang w:val="en-US"/>
+        </w:rPr>
+        <w:t>Some sentences were added in the introduction</w:t>
+      </w:r>
+      <w:r>
+        <w:rPr>
+          <w:lang w:val="en-US"/>
+        </w:rPr>
+        <w:t xml:space="preserve"> (l. 37-45)</w:t>
+      </w:r>
+      <w:r>
+        <w:rPr>
+          <w:lang w:val="en-US"/>
+        </w:rPr>
+        <w:t>.</w:t>
+      </w:r>
+    </w:p>
+    <w:p>
+      <w:pPr>
+        <w:rPr>
+          <w:lang w:val="en-US"/>
+        </w:rPr>
+      </w:pPr>
+    </w:p>
+    <w:p>
+      <w:pPr>
+        <w:rPr>
+          <w:lang w:val="en-US"/>
+        </w:rPr>
+      </w:pPr>
+      <w:r>
+        <w:rPr>
+          <w:rFonts w:ascii="Verdana" w:hAnsi="Verdana"/>
+          <w:sz w:val="17"/>
+          <w:szCs w:val="17"/>
+          <w:shd w:val="clear" w:color="auto" w:fill="F4F4F4"/>
+        </w:rPr>
+        <w:t xml:space="preserve">Response to comment No. 4: </w:t>
+      </w:r>
+      <w:r>
+        <w:rPr>
+          <w:lang w:val="en-US"/>
+        </w:rPr>
+        <w:t>About the optimal number of 4 predictors: the text was maybe not so clear, so it has been reworked (</w:t>
+      </w:r>
+      <w:r>
+        <w:rPr>
+          <w:lang w:val="en-US"/>
+        </w:rPr>
+        <w:t>l. 319-334</w:t>
+      </w:r>
+      <w:r>
+        <w:rPr>
+          <w:lang w:val="en-US"/>
+        </w:rPr>
+        <w:t>)</w:t>
+      </w:r>
+      <w:r>
+        <w:rPr>
+          <w:lang w:val="en-US"/>
+        </w:rPr>
+        <w:t xml:space="preserve"> and illustrated in figure 2</w:t>
+      </w:r>
+      <w:r>
+        <w:rPr>
+          <w:lang w:val="en-US"/>
+        </w:rPr>
+        <w:t xml:space="preserve">. </w:t>
+      </w:r>
+      <w:r>
+        <w:rPr>
+          <w:lang w:val="en-US"/>
+        </w:rPr>
+        <w:t>The general term “predictor” might be ambiguous here, because only geopotential heights were considered at this stage. So, there is no moisture predictors at this stage, only atmospheric circulation data. As shown in figure 2, with 4 geopotential heights, most of the predictive information seem to be integrated.</w:t>
+      </w:r>
+      <w:r>
+        <w:rPr>
+          <w:lang w:val="en-US"/>
+        </w:rPr>
+        <w:t xml:space="preserve"> Adding other thermodynamic predictors will increase the prediction skill, as shown with the moisture index.</w:t>
+      </w:r>
+    </w:p>
+    <w:p>
+      <w:pPr>
+        <w:rPr>
+          <w:lang w:val="en-US"/>
+        </w:rPr>
+      </w:pPr>
+    </w:p>
+    <w:p>
+      <w:pPr>
+        <w:rPr>
+          <w:lang w:val="en-US"/>
+        </w:rPr>
+      </w:pPr>
+      <w:r>
+        <w:rPr>
+          <w:rFonts w:ascii="Verdana" w:hAnsi="Verdana"/>
+          <w:sz w:val="17"/>
+          <w:szCs w:val="17"/>
+          <w:shd w:val="clear" w:color="auto" w:fill="F4F4F4"/>
+        </w:rPr>
+        <w:t xml:space="preserve">Response to comment No. 5: </w:t>
+      </w:r>
+      <w:r>
+        <w:rPr>
+          <w:lang w:val="en-US"/>
+        </w:rPr>
+        <w:t>As mentioned to reviewer #2, larger precipitation values contribute more to the performance score. Thus, GAs will optimize these days more thoroughly than the sequential calibration as they are more powerful and can handle supplementary degrees of freedom.</w:t>
+      </w:r>
+      <w:r>
+        <w:rPr>
+          <w:lang w:val="en-US"/>
+        </w:rPr>
+        <w:t xml:space="preserve"> T</w:t>
+      </w:r>
+      <w:r>
+        <w:rPr>
+          <w:lang w:val="en-US"/>
+        </w:rPr>
+        <w:t>he following sentence was added in section 3</w:t>
+      </w:r>
+      <w:r>
+        <w:rPr>
+          <w:lang w:val="en-US"/>
+        </w:rPr>
+        <w:t>.3: l. 390-393</w:t>
+      </w:r>
+    </w:p>
+    <w:p>
+      <w:pPr>
+        <w:rPr>
+          <w:lang w:val="en-US"/>
+        </w:rPr>
+      </w:pPr>
+    </w:p>
+    <w:p>
+      <w:pPr>
+        <w:rPr>
+          <w:lang w:val="en-US"/>
+        </w:rPr>
+      </w:pPr>
+      <w:r>
+        <w:rPr>
+          <w:rFonts w:ascii="Verdana" w:hAnsi="Verdana"/>
+          <w:sz w:val="17"/>
+          <w:szCs w:val="17"/>
+          <w:shd w:val="clear" w:color="auto" w:fill="F4F4F4"/>
+        </w:rPr>
+        <w:t xml:space="preserve">Response to comment No. 6: </w:t>
+      </w:r>
+      <w:r>
+        <w:rPr>
+          <w:lang w:val="en-US"/>
+        </w:rPr>
+        <w:t xml:space="preserve">Yes, it is related to different climate properties of the </w:t>
+      </w:r>
+      <w:proofErr w:type="spellStart"/>
+      <w:r>
+        <w:rPr>
+          <w:lang w:val="en-US"/>
+        </w:rPr>
+        <w:t>subregions</w:t>
+      </w:r>
+      <w:proofErr w:type="spellEnd"/>
+      <w:r>
+        <w:rPr>
+          <w:lang w:val="en-US"/>
+        </w:rPr>
+        <w:t xml:space="preserve">, mainly for heavy precipitation events. We </w:t>
+      </w:r>
+      <w:r>
+        <w:rPr>
+          <w:lang w:val="en-US"/>
+        </w:rPr>
+        <w:t>developed a bit further this point in section 3.3</w:t>
+      </w:r>
+      <w:r>
+        <w:rPr>
+          <w:lang w:val="en-US"/>
+        </w:rPr>
+        <w:t xml:space="preserve"> (l. 394-410)</w:t>
+      </w:r>
+      <w:r>
+        <w:rPr>
+          <w:lang w:val="en-US"/>
+        </w:rPr>
+        <w:t xml:space="preserve"> and we hope it is now more understandable.</w:t>
+      </w:r>
+    </w:p>
+    <w:p>
+      <w:pPr>
+        <w:rPr>
+          <w:lang w:val="en-US"/>
+        </w:rPr>
+      </w:pPr>
+    </w:p>
+    <w:p>
+      <w:pPr>
+        <w:rPr>
+          <w:lang w:val="en-US"/>
+        </w:rPr>
+      </w:pPr>
+      <w:r>
+        <w:rPr>
+          <w:rFonts w:ascii="Verdana" w:hAnsi="Verdana"/>
+          <w:sz w:val="17"/>
+          <w:szCs w:val="17"/>
+          <w:shd w:val="clear" w:color="auto" w:fill="F4F4F4"/>
+        </w:rPr>
+        <w:t xml:space="preserve">Response to comment No. 7: </w:t>
+      </w:r>
+      <w:r>
+        <w:rPr>
+          <w:lang w:val="en-US"/>
+        </w:rPr>
+        <w:t>For the sake of conciseness, the analysis of the CRPS decomposition into sharpness and accuracy has been removed as it was not extensively analyzed</w:t>
+      </w:r>
+    </w:p>
+    <w:p>
+      <w:pPr>
+        <w:rPr>
+          <w:lang w:val="en-US"/>
+        </w:rPr>
+      </w:pPr>
+    </w:p>
+    <w:p>
+      <w:pPr>
+        <w:rPr>
+          <w:lang w:val="en-US"/>
+        </w:rPr>
+      </w:pPr>
+      <w:r>
+        <w:rPr>
+          <w:rFonts w:ascii="Verdana" w:hAnsi="Verdana"/>
+          <w:sz w:val="17"/>
+          <w:szCs w:val="17"/>
+          <w:shd w:val="clear" w:color="auto" w:fill="F4F4F4"/>
+        </w:rPr>
+        <w:lastRenderedPageBreak/>
+        <w:t xml:space="preserve">Response to comment No. 8: </w:t>
+      </w:r>
+      <w:r>
+        <w:rPr>
+          <w:lang w:val="en-US"/>
+        </w:rPr>
+        <w:t xml:space="preserve">A paragraph was added </w:t>
+      </w:r>
+      <w:r>
+        <w:rPr>
+          <w:lang w:val="en-US"/>
+        </w:rPr>
+        <w:t>with recommendations</w:t>
+      </w:r>
+      <w:r>
+        <w:rPr>
+          <w:lang w:val="en-US"/>
+        </w:rPr>
+        <w:t xml:space="preserve"> (last one of section 4.2</w:t>
+      </w:r>
+      <w:r>
+        <w:rPr>
+          <w:lang w:val="en-US"/>
+        </w:rPr>
+        <w:t>, l. 525-534</w:t>
+      </w:r>
+      <w:r>
+        <w:rPr>
+          <w:lang w:val="en-US"/>
+        </w:rPr>
+        <w:t xml:space="preserve">). </w:t>
+      </w:r>
+      <w:r>
+        <w:rPr>
+          <w:lang w:val="en-US"/>
+        </w:rPr>
+        <w:t xml:space="preserve">Another part was added to discuss the spatial variability of moisture variables (as the main difference between the 2 less transferable </w:t>
+      </w:r>
+      <w:proofErr w:type="spellStart"/>
+      <w:r>
+        <w:rPr>
+          <w:lang w:val="en-US"/>
+        </w:rPr>
+        <w:t>subregions</w:t>
+      </w:r>
+      <w:proofErr w:type="spellEnd"/>
+      <w:r>
+        <w:rPr>
+          <w:lang w:val="en-US"/>
+        </w:rPr>
+        <w:t xml:space="preserve"> with other regions is the spatial windows on which the moisture is considered).</w:t>
+      </w:r>
+    </w:p>
+    <w:p>
+      <w:pPr>
+        <w:rPr>
+          <w:lang w:val="en-US"/>
+        </w:rPr>
+      </w:pPr>
+    </w:p>
+    <w:p>
+      <w:pPr>
+        <w:rPr>
+          <w:lang w:val="en-US"/>
+        </w:rPr>
+      </w:pPr>
+      <w:r>
+        <w:rPr>
+          <w:rFonts w:ascii="Verdana" w:hAnsi="Verdana"/>
+          <w:sz w:val="17"/>
+          <w:szCs w:val="17"/>
+          <w:shd w:val="clear" w:color="auto" w:fill="F4F4F4"/>
+        </w:rPr>
+        <w:t xml:space="preserve">Response to comment No. 9: </w:t>
+      </w:r>
+      <w:r>
+        <w:rPr>
+          <w:lang w:val="en-US"/>
+        </w:rPr>
+        <w:t>Maybe the sentence was not clear. We use the 4-month preselection window anyway. It was the optimization of the length of this window that was unsuccessful. The 4-month preselection window was introduced some decades ago as an improvement of a fixed seasonal preselection. It is expected to be better than a fixed seasonal window.</w:t>
+      </w:r>
+    </w:p>
+    <w:p>
+      <w:pPr>
+        <w:rPr>
+          <w:lang w:val="en-US"/>
+        </w:rPr>
+      </w:pPr>
+    </w:p>
+    <w:p>
+      <w:pPr>
+        <w:rPr>
+          <w:lang w:val="en-US"/>
+        </w:rPr>
+      </w:pPr>
+      <w:r>
+        <w:rPr>
+          <w:rFonts w:ascii="Verdana" w:hAnsi="Verdana"/>
+          <w:sz w:val="17"/>
+          <w:szCs w:val="17"/>
+          <w:shd w:val="clear" w:color="auto" w:fill="F4F4F4"/>
+        </w:rPr>
+        <w:t xml:space="preserve">Response to comment No. 10: </w:t>
+      </w:r>
+      <w:r>
+        <w:rPr>
+          <w:lang w:val="en-US"/>
+        </w:rPr>
+        <w:t xml:space="preserve">The number of figures was decreased to 10 and the number of tables to 6. </w:t>
+      </w:r>
+      <w:r>
+        <w:rPr>
+          <w:lang w:val="en-US"/>
+        </w:rPr>
+        <w:t>We removed the followi</w:t>
+      </w:r>
+      <w:r>
+        <w:rPr>
+          <w:lang w:val="en-US"/>
+        </w:rPr>
+        <w:t>ng elements:</w:t>
+      </w:r>
+    </w:p>
+    <w:p>
+      <w:r>
+        <w:t xml:space="preserve">- </w:t>
+      </w:r>
+      <w:r>
+        <w:t>The analysis of the CRPS decomposition into sharpness and accuracy, as it was not extensively analyzed, along with Fig. 4 and 10.</w:t>
+      </w:r>
+    </w:p>
+    <w:p>
+      <w:r>
+        <w:t xml:space="preserve">- </w:t>
+      </w:r>
+      <w:r>
+        <w:t xml:space="preserve">Tables 3 and 7 (containing the resulting parameters for the Chablais subregion) were </w:t>
+      </w:r>
+      <w:r>
+        <w:t>removed as the same information can be found in figures for all subregions.</w:t>
+      </w:r>
+    </w:p>
+    <w:p>
+      <w:r>
+        <w:t xml:space="preserve">- </w:t>
+      </w:r>
+      <w:r>
+        <w:t>Table 4 was removed (values of the CRPSS score) and figure 3 and 8 were changed in order to represent the values of the CRPSS score instead of the relative difference.</w:t>
+      </w:r>
+    </w:p>
+    <w:p>
+      <w:r>
+        <w:t xml:space="preserve">- </w:t>
+      </w:r>
+      <w:r>
+        <w:t>Figure 9 (CRPSS of the 4Zo-4Mio method) was removed as the results are very similar to those of the 4Zo-2Mio method, and thus not so interesting.</w:t>
+      </w:r>
+    </w:p>
+    <w:p>
+      <w:r>
+        <w:t xml:space="preserve">- </w:t>
+      </w:r>
+      <w:r>
+        <w:t>Figures 5 and 6 were merged into a single figure, as well as figures 13 and 14.</w:t>
+      </w:r>
+    </w:p>
+    <w:p>
+      <w:r>
+        <w:t xml:space="preserve">- </w:t>
+      </w:r>
+      <w:r>
+        <w:t xml:space="preserve">Figure 12 </w:t>
+      </w:r>
+      <w:r>
+        <w:t xml:space="preserve">(relationship between the different number of analogues) </w:t>
+      </w:r>
+      <w:r>
+        <w:t>was removed as it is a bit redundant with figure 11.</w:t>
+      </w:r>
+    </w:p>
+    <w:p>
+      <w:r>
+        <w:t xml:space="preserve">- </w:t>
+      </w:r>
+      <w:r>
+        <w:t>Figure 15 (Optimized weighting for the pressure levels of the 4Zo method) was removed and standard deviation</w:t>
+      </w:r>
+      <w:r>
+        <w:t>s</w:t>
+      </w:r>
+      <w:r>
+        <w:t xml:space="preserve"> w</w:t>
+      </w:r>
+      <w:r>
+        <w:t>ere</w:t>
+      </w:r>
+      <w:r>
+        <w:t xml:space="preserve"> added to figure 16 in order to show the variability.</w:t>
+      </w:r>
+    </w:p>
+    <w:p>
+      <w:pPr>
+        <w:rPr>
+          <w:lang w:val="en-US"/>
+        </w:rPr>
+      </w:pPr>
+    </w:p>
+    <w:p>
+      <w:pPr>
+        <w:rPr>
+          <w:lang w:val="en-US"/>
+        </w:rPr>
+      </w:pPr>
+      <w:r>
+        <w:rPr>
+          <w:rFonts w:ascii="Verdana" w:hAnsi="Verdana"/>
+          <w:sz w:val="17"/>
+          <w:szCs w:val="17"/>
+          <w:shd w:val="clear" w:color="auto" w:fill="F4F4F4"/>
+        </w:rPr>
+        <w:t>Response to other editorial issues:</w:t>
+      </w:r>
+    </w:p>
+    <w:p>
+      <w:pPr>
+        <w:rPr>
+          <w:lang w:val="en-US"/>
+        </w:rPr>
+      </w:pPr>
+      <w:r>
+        <w:rPr>
+          <w:lang w:val="en-US"/>
+        </w:rPr>
+        <w:t>-</w:t>
+      </w:r>
+      <w:r>
+        <w:rPr>
+          <w:lang w:val="en-US"/>
+        </w:rPr>
+        <w:t xml:space="preserve"> abstract: parameter inter-dependencies, not parameters inter-dependencies (check also elsewhere in text)</w:t>
+      </w:r>
+      <w:r>
+        <w:rPr>
+          <w:lang w:val="en-US"/>
+        </w:rPr>
+        <w:t xml:space="preserve">: </w:t>
+      </w:r>
+      <w:r>
+        <w:rPr>
+          <w:lang w:val="en-US"/>
+        </w:rPr>
+        <w:t>Corrected, thanks.</w:t>
+      </w:r>
+    </w:p>
+    <w:p>
+      <w:pPr>
+        <w:rPr>
+          <w:lang w:val="en-US"/>
+        </w:rPr>
+      </w:pPr>
+      <w:r>
+        <w:rPr>
+          <w:lang w:val="en-US"/>
+        </w:rPr>
+        <w:t>-</w:t>
+      </w:r>
+      <w:r>
+        <w:rPr>
+          <w:lang w:val="en-US"/>
+        </w:rPr>
+        <w:t xml:space="preserve"> line 38: presents</w:t>
+      </w:r>
+      <w:r>
+        <w:rPr>
+          <w:lang w:val="en-US"/>
+        </w:rPr>
+        <w:t xml:space="preserve">: </w:t>
+      </w:r>
+      <w:r>
+        <w:rPr>
+          <w:lang w:val="en-US"/>
+        </w:rPr>
+        <w:t>Corrected, thanks.</w:t>
+      </w:r>
+    </w:p>
+    <w:p>
+      <w:pPr>
+        <w:rPr>
+          <w:lang w:val="en-US"/>
+        </w:rPr>
+      </w:pPr>
+      <w:r>
+        <w:rPr>
+          <w:lang w:val="en-US"/>
+        </w:rPr>
+        <w:t>-</w:t>
+      </w:r>
+      <w:r>
+        <w:rPr>
+          <w:lang w:val="en-US"/>
+        </w:rPr>
+        <w:t xml:space="preserve"> typo in the subscript in Equation (1)</w:t>
+      </w:r>
+      <w:r>
+        <w:rPr>
+          <w:lang w:val="en-US"/>
+        </w:rPr>
+        <w:t xml:space="preserve">: </w:t>
+      </w:r>
+      <w:r>
+        <w:rPr>
+          <w:lang w:val="en-US"/>
+        </w:rPr>
+        <w:t>We didn’t find any mistake here…</w:t>
+      </w:r>
+      <w:r>
+        <w:rPr>
+          <w:lang w:val="en-US"/>
+        </w:rPr>
+        <w:t xml:space="preserve"> The score name is written S1</w:t>
+      </w:r>
+      <w:r>
+        <w:rPr>
+          <w:lang w:val="en-US"/>
+        </w:rPr>
+        <w:t>.</w:t>
+      </w:r>
+    </w:p>
+    <w:p>
+      <w:pPr>
+        <w:rPr>
+          <w:lang w:val="en-US"/>
+        </w:rPr>
+      </w:pPr>
+      <w:r>
+        <w:rPr>
+          <w:lang w:val="en-US"/>
+        </w:rPr>
+        <w:t>-</w:t>
+      </w:r>
+      <w:r>
+        <w:rPr>
+          <w:lang w:val="en-US"/>
+        </w:rPr>
+        <w:t xml:space="preserve"> line 138: Figure 17 where?</w:t>
+      </w:r>
+      <w:r>
+        <w:rPr>
+          <w:lang w:val="en-US"/>
+        </w:rPr>
+        <w:t xml:space="preserve">: </w:t>
+      </w:r>
+      <w:r>
+        <w:rPr>
+          <w:lang w:val="en-US"/>
+        </w:rPr>
+        <w:t>Some clarifications were added</w:t>
+      </w:r>
+    </w:p>
+    <w:p>
+      <w:pPr>
+        <w:rPr>
+          <w:lang w:val="en-US"/>
+        </w:rPr>
+      </w:pPr>
+      <w:r>
+        <w:rPr>
+          <w:lang w:val="en-US"/>
+        </w:rPr>
+        <w:t>-</w:t>
+      </w:r>
+      <w:r>
+        <w:rPr>
+          <w:lang w:val="en-US"/>
+        </w:rPr>
+        <w:t xml:space="preserve"> line 173: what are left side valleys?</w:t>
+      </w:r>
+      <w:r>
+        <w:rPr>
+          <w:lang w:val="en-US"/>
+        </w:rPr>
+        <w:t xml:space="preserve">: </w:t>
+      </w:r>
+      <w:r>
+        <w:rPr>
+          <w:lang w:val="en-US"/>
+        </w:rPr>
+        <w:t>This was changed for “southern valleys”</w:t>
+      </w:r>
+    </w:p>
+    <w:p>
+      <w:pPr>
+        <w:rPr>
+          <w:lang w:val="en-US"/>
+        </w:rPr>
+      </w:pPr>
+    </w:p>
+    <w:p>
+      <w:pPr>
+        <w:pStyle w:val="Heading1"/>
         <w:rPr>
           <w:color w:val="auto"/>
           <w:lang w:val="en-US"/>
         </w:rPr>
+      </w:pPr>
+      <w:r>
+        <w:rPr>
+          <w:color w:val="auto"/>
+          <w:lang w:val="en-US"/>
+        </w:rPr>
         <w:t>*</w:t>
       </w:r>
       <w:r>
@@ -30,1141 +951,7 @@
           <w:color w:val="auto"/>
           <w:lang w:val="en-US"/>
         </w:rPr>
-        <w:t xml:space="preserve">** Response to </w:t>
-      </w:r>
-      <w:r>
-        <w:rPr>
-          <w:color w:val="auto"/>
-          <w:lang w:val="en-US"/>
-        </w:rPr>
-        <w:t>Reviewer #1</w:t>
-      </w:r>
-      <w:r>
-        <w:rPr>
-          <w:color w:val="auto"/>
-          <w:lang w:val="en-US"/>
-        </w:rPr>
-        <w:t xml:space="preserve"> *</w:t>
-      </w:r>
-      <w:r>
-        <w:rPr>
-          <w:color w:val="auto"/>
-          <w:lang w:val="en-US"/>
-        </w:rPr>
-        <w:t>***</w:t>
-      </w:r>
-      <w:r>
-        <w:rPr>
-          <w:color w:val="auto"/>
-          <w:lang w:val="en-US"/>
-        </w:rPr>
-        <w:t>**</w:t>
-      </w:r>
-    </w:p>
-    <w:p>
-      <w:pPr>
-        <w:rPr>
-          <w:lang w:val="en-US"/>
-        </w:rPr>
-      </w:pPr>
-    </w:p>
-    <w:p>
-      <w:pPr>
-        <w:rPr>
-          <w:lang w:val="en-US"/>
-        </w:rPr>
-      </w:pPr>
-      <w:r>
-        <w:rPr>
-          <w:rFonts w:ascii="Verdana" w:hAnsi="Verdana"/>
-          <w:sz w:val="17"/>
-          <w:szCs w:val="17"/>
-          <w:shd w:val="clear" w:color="auto" w:fill="F4F4F4"/>
-        </w:rPr>
-        <w:t>Response to</w:t>
-      </w:r>
-      <w:r>
-        <w:rPr>
-          <w:rFonts w:ascii="Verdana" w:hAnsi="Verdana"/>
-          <w:sz w:val="17"/>
-          <w:szCs w:val="17"/>
-          <w:shd w:val="clear" w:color="auto" w:fill="F4F4F4"/>
-        </w:rPr>
-        <w:t xml:space="preserve"> </w:t>
-      </w:r>
-      <w:r>
-        <w:rPr>
-          <w:lang w:val="en-US"/>
-        </w:rPr>
-        <w:t xml:space="preserve">general feedback: </w:t>
-      </w:r>
-      <w:r>
-        <w:rPr>
-          <w:lang w:val="en-US"/>
-        </w:rPr>
-        <w:t xml:space="preserve"> </w:t>
-      </w:r>
-      <w:r>
-        <w:rPr>
-          <w:lang w:val="en-US"/>
-        </w:rPr>
-        <w:t xml:space="preserve">Thank you for your positive feedback. </w:t>
-      </w:r>
-      <w:r>
-        <w:rPr>
-          <w:lang w:val="en-US"/>
-        </w:rPr>
-        <w:t xml:space="preserve">We </w:t>
-      </w:r>
-      <w:r>
-        <w:rPr>
-          <w:lang w:val="en-US"/>
-        </w:rPr>
-        <w:t>removed many figures and tables and some secondary analyses in order to focus on the main message. We also added applications examples for hydrology mainly in the introduction. Please note that this paper is part of the special issue “</w:t>
-      </w:r>
-      <w:r>
-        <w:rPr>
-          <w:lang w:val="en-US"/>
-        </w:rPr>
-        <w:t>Precipitation measurement and modeling: uncertainty, variability, observations, ensemble simulation and downscaling</w:t>
-      </w:r>
-      <w:r>
-        <w:rPr>
-          <w:lang w:val="en-US"/>
-        </w:rPr>
-        <w:t>”, and so the focus on precipitation is justifiable in our view.</w:t>
-      </w:r>
-      <w:r>
-        <w:rPr>
-          <w:lang w:val="en-US"/>
-        </w:rPr>
-        <w:t xml:space="preserve"> </w:t>
-      </w:r>
-      <w:r>
-        <w:rPr>
-          <w:lang w:val="en-US"/>
-        </w:rPr>
-        <w:t xml:space="preserve">Horton et al. (2016b) focused on the parametrization of GAs in order to optimize AMs successfully, not on their application on more elaborated AMs. </w:t>
-      </w:r>
-      <w:r>
-        <w:rPr>
-          <w:lang w:val="en-US"/>
-        </w:rPr>
-        <w:t xml:space="preserve">This has been </w:t>
-      </w:r>
-      <w:r>
-        <w:rPr>
-          <w:lang w:val="en-US"/>
-        </w:rPr>
-        <w:t>clarified</w:t>
-      </w:r>
-      <w:r>
-        <w:rPr>
-          <w:lang w:val="en-US"/>
-        </w:rPr>
-        <w:t>.</w:t>
-      </w:r>
-    </w:p>
-    <w:p>
-      <w:pPr>
-        <w:rPr>
-          <w:lang w:val="en-US"/>
-        </w:rPr>
-      </w:pPr>
-    </w:p>
-    <w:p>
-      <w:pPr>
-        <w:rPr>
-          <w:lang w:val="en-US"/>
-        </w:rPr>
-      </w:pPr>
-      <w:r>
-        <w:rPr>
-          <w:rFonts w:ascii="Verdana" w:hAnsi="Verdana"/>
-          <w:sz w:val="17"/>
-          <w:szCs w:val="17"/>
-          <w:shd w:val="clear" w:color="auto" w:fill="F4F4F4"/>
-        </w:rPr>
-        <w:t>Response to</w:t>
-      </w:r>
-      <w:r>
-        <w:rPr>
-          <w:rFonts w:ascii="Verdana" w:hAnsi="Verdana"/>
-          <w:sz w:val="17"/>
-          <w:szCs w:val="17"/>
-          <w:shd w:val="clear" w:color="auto" w:fill="F4F4F4"/>
-        </w:rPr>
-        <w:t xml:space="preserve"> comment No. 1: </w:t>
-      </w:r>
-      <w:r>
-        <w:rPr>
-          <w:lang w:val="en-US"/>
-        </w:rPr>
-        <w:t xml:space="preserve">We agree and added some sentences in the discussion (section 5): </w:t>
-      </w:r>
-      <w:r>
-        <w:rPr>
-          <w:lang w:val="en-US"/>
-        </w:rPr>
-        <w:t>l. 575-580</w:t>
-      </w:r>
-    </w:p>
-    <w:p>
-      <w:pPr>
-        <w:rPr>
-          <w:lang w:val="en-US"/>
-        </w:rPr>
-      </w:pPr>
-    </w:p>
-    <w:p>
-      <w:pPr>
-        <w:rPr>
-          <w:lang w:val="en-US"/>
-        </w:rPr>
-      </w:pPr>
-      <w:r>
-        <w:rPr>
-          <w:rFonts w:ascii="Verdana" w:hAnsi="Verdana"/>
-          <w:sz w:val="17"/>
-          <w:szCs w:val="17"/>
-          <w:shd w:val="clear" w:color="auto" w:fill="F4F4F4"/>
-        </w:rPr>
-        <w:t xml:space="preserve">Response to comment No. </w:t>
-      </w:r>
-      <w:r>
-        <w:rPr>
-          <w:rFonts w:ascii="Verdana" w:hAnsi="Verdana"/>
-          <w:sz w:val="17"/>
-          <w:szCs w:val="17"/>
-          <w:shd w:val="clear" w:color="auto" w:fill="F4F4F4"/>
-        </w:rPr>
-        <w:t>2</w:t>
-      </w:r>
-      <w:r>
-        <w:rPr>
-          <w:rFonts w:ascii="Verdana" w:hAnsi="Verdana"/>
-          <w:sz w:val="17"/>
-          <w:szCs w:val="17"/>
-          <w:shd w:val="clear" w:color="auto" w:fill="F4F4F4"/>
-        </w:rPr>
-        <w:t xml:space="preserve">: </w:t>
-      </w:r>
-      <w:r>
-        <w:rPr>
-          <w:lang w:val="en-US"/>
-        </w:rPr>
-        <w:t xml:space="preserve">The following has been added </w:t>
-      </w:r>
-      <w:r>
-        <w:rPr>
-          <w:lang w:val="en-US"/>
-        </w:rPr>
-        <w:t xml:space="preserve">in the discussion </w:t>
-      </w:r>
-      <w:r>
-        <w:rPr>
-          <w:lang w:val="en-US"/>
-        </w:rPr>
-        <w:t xml:space="preserve">about extremes: </w:t>
-      </w:r>
-      <w:r>
-        <w:rPr>
-          <w:lang w:val="en-US"/>
-        </w:rPr>
-        <w:t>l. 635-645</w:t>
-      </w:r>
-      <w:r>
-        <w:rPr>
-          <w:lang w:val="en-US"/>
-        </w:rPr>
-        <w:t xml:space="preserve">. </w:t>
-      </w:r>
-      <w:r>
-        <w:rPr>
-          <w:lang w:val="en-US"/>
-        </w:rPr>
-        <w:t xml:space="preserve">The following has been added in the introduction about advantages of the AMs: </w:t>
-      </w:r>
-      <w:r>
-        <w:rPr>
-          <w:lang w:val="en-US"/>
-        </w:rPr>
-        <w:t>l. 46-51</w:t>
-      </w:r>
-    </w:p>
-    <w:p>
-      <w:pPr>
-        <w:rPr>
-          <w:lang w:val="en-US"/>
-        </w:rPr>
-      </w:pPr>
-    </w:p>
-    <w:p>
-      <w:pPr>
-        <w:rPr>
-          <w:lang w:val="en-US"/>
-        </w:rPr>
-      </w:pPr>
-      <w:r>
-        <w:rPr>
-          <w:rFonts w:ascii="Verdana" w:hAnsi="Verdana"/>
-          <w:sz w:val="17"/>
-          <w:szCs w:val="17"/>
-          <w:shd w:val="clear" w:color="auto" w:fill="F4F4F4"/>
-        </w:rPr>
-        <w:t xml:space="preserve">Response to comment No. </w:t>
-      </w:r>
-      <w:r>
-        <w:rPr>
-          <w:rFonts w:ascii="Verdana" w:hAnsi="Verdana"/>
-          <w:sz w:val="17"/>
-          <w:szCs w:val="17"/>
-          <w:shd w:val="clear" w:color="auto" w:fill="F4F4F4"/>
-        </w:rPr>
-        <w:t>3</w:t>
-      </w:r>
-      <w:r>
-        <w:rPr>
-          <w:rFonts w:ascii="Verdana" w:hAnsi="Verdana"/>
-          <w:sz w:val="17"/>
-          <w:szCs w:val="17"/>
-          <w:shd w:val="clear" w:color="auto" w:fill="F4F4F4"/>
-        </w:rPr>
-        <w:t xml:space="preserve">: </w:t>
-      </w:r>
-      <w:r>
-        <w:rPr>
-          <w:lang w:val="en-US"/>
-        </w:rPr>
-        <w:t>Some sentences were added in the introduction</w:t>
-      </w:r>
-      <w:r>
-        <w:rPr>
-          <w:lang w:val="en-US"/>
-        </w:rPr>
-        <w:t xml:space="preserve"> (l. 37-45)</w:t>
-      </w:r>
-      <w:r>
-        <w:rPr>
-          <w:lang w:val="en-US"/>
-        </w:rPr>
-        <w:t>.</w:t>
-      </w:r>
-    </w:p>
-    <w:p>
-      <w:pPr>
-        <w:rPr>
-          <w:lang w:val="en-US"/>
-        </w:rPr>
-      </w:pPr>
-    </w:p>
-    <w:p>
-      <w:pPr>
-        <w:rPr>
-          <w:lang w:val="en-US"/>
-        </w:rPr>
-      </w:pPr>
-      <w:r>
-        <w:rPr>
-          <w:rFonts w:ascii="Verdana" w:hAnsi="Verdana"/>
-          <w:sz w:val="17"/>
-          <w:szCs w:val="17"/>
-          <w:shd w:val="clear" w:color="auto" w:fill="F4F4F4"/>
-        </w:rPr>
-        <w:t xml:space="preserve">Response to comment No. </w:t>
-      </w:r>
-      <w:r>
-        <w:rPr>
-          <w:rFonts w:ascii="Verdana" w:hAnsi="Verdana"/>
-          <w:sz w:val="17"/>
-          <w:szCs w:val="17"/>
-          <w:shd w:val="clear" w:color="auto" w:fill="F4F4F4"/>
-        </w:rPr>
-        <w:t>4</w:t>
-      </w:r>
-      <w:r>
-        <w:rPr>
-          <w:rFonts w:ascii="Verdana" w:hAnsi="Verdana"/>
-          <w:sz w:val="17"/>
-          <w:szCs w:val="17"/>
-          <w:shd w:val="clear" w:color="auto" w:fill="F4F4F4"/>
-        </w:rPr>
-        <w:t xml:space="preserve">: </w:t>
-      </w:r>
-      <w:r>
-        <w:rPr>
-          <w:lang w:val="en-US"/>
-        </w:rPr>
-        <w:t>About the optimal number of 4 predictors: the text was maybe not so clear, so it has been reworked (</w:t>
-      </w:r>
-      <w:r>
-        <w:rPr>
-          <w:lang w:val="en-US"/>
-        </w:rPr>
-        <w:t>l. 319-334</w:t>
-      </w:r>
-      <w:r>
-        <w:rPr>
-          <w:lang w:val="en-US"/>
-        </w:rPr>
-        <w:t>)</w:t>
-      </w:r>
-      <w:r>
-        <w:rPr>
-          <w:lang w:val="en-US"/>
-        </w:rPr>
-        <w:t xml:space="preserve"> and illustrated in figure 2</w:t>
-      </w:r>
-      <w:r>
-        <w:rPr>
-          <w:lang w:val="en-US"/>
-        </w:rPr>
-        <w:t xml:space="preserve">. </w:t>
-      </w:r>
-      <w:r>
-        <w:rPr>
-          <w:lang w:val="en-US"/>
-        </w:rPr>
-        <w:t>The general term “predictor” might be ambiguous here, because only geopotential heights were considered at this stage. So, there is no moisture predictors at this stage, only atmospheric circulation data. As shown in figure 2, with 4 geopotential heights, most of the predictive information seem to be integrated.</w:t>
-      </w:r>
-      <w:r>
-        <w:rPr>
-          <w:lang w:val="en-US"/>
-        </w:rPr>
-        <w:t xml:space="preserve"> Adding other thermodynamic predictors will increase the prediction skill, as shown with the moisture index.</w:t>
-      </w:r>
-    </w:p>
-    <w:p>
-      <w:pPr>
-        <w:rPr>
-          <w:lang w:val="en-US"/>
-        </w:rPr>
-      </w:pPr>
-    </w:p>
-    <w:p>
-      <w:pPr>
-        <w:rPr>
-          <w:lang w:val="en-US"/>
-        </w:rPr>
-      </w:pPr>
-      <w:r>
-        <w:rPr>
-          <w:rFonts w:ascii="Verdana" w:hAnsi="Verdana"/>
-          <w:sz w:val="17"/>
-          <w:szCs w:val="17"/>
-          <w:shd w:val="clear" w:color="auto" w:fill="F4F4F4"/>
-        </w:rPr>
-        <w:t xml:space="preserve">Response to comment No. </w:t>
-      </w:r>
-      <w:r>
-        <w:rPr>
-          <w:rFonts w:ascii="Verdana" w:hAnsi="Verdana"/>
-          <w:sz w:val="17"/>
-          <w:szCs w:val="17"/>
-          <w:shd w:val="clear" w:color="auto" w:fill="F4F4F4"/>
-        </w:rPr>
-        <w:t>5</w:t>
-      </w:r>
-      <w:r>
-        <w:rPr>
-          <w:rFonts w:ascii="Verdana" w:hAnsi="Verdana"/>
-          <w:sz w:val="17"/>
-          <w:szCs w:val="17"/>
-          <w:shd w:val="clear" w:color="auto" w:fill="F4F4F4"/>
-        </w:rPr>
-        <w:t xml:space="preserve">: </w:t>
-      </w:r>
-      <w:r>
-        <w:rPr>
-          <w:lang w:val="en-US"/>
-        </w:rPr>
-        <w:t>As mentioned to reviewer #2, larger precipitation values contribute more to the performance score. Thus, GAs will optimize these days more thoroughly than the sequential calibration as they are more powerful and can handle supplementary degrees of freedom.</w:t>
-      </w:r>
-      <w:r>
-        <w:rPr>
-          <w:lang w:val="en-US"/>
-        </w:rPr>
-        <w:t xml:space="preserve"> T</w:t>
-      </w:r>
-      <w:r>
-        <w:rPr>
-          <w:lang w:val="en-US"/>
-        </w:rPr>
-        <w:t>he following sentence was added in section 3</w:t>
-      </w:r>
-      <w:r>
-        <w:rPr>
-          <w:lang w:val="en-US"/>
-        </w:rPr>
-        <w:t>.3: l. 390-393</w:t>
-      </w:r>
-    </w:p>
-    <w:p>
-      <w:pPr>
-        <w:rPr>
-          <w:lang w:val="en-US"/>
-        </w:rPr>
-      </w:pPr>
-    </w:p>
-    <w:p>
-      <w:pPr>
-        <w:rPr>
-          <w:lang w:val="en-US"/>
-        </w:rPr>
-      </w:pPr>
-      <w:r>
-        <w:rPr>
-          <w:rFonts w:ascii="Verdana" w:hAnsi="Verdana"/>
-          <w:sz w:val="17"/>
-          <w:szCs w:val="17"/>
-          <w:shd w:val="clear" w:color="auto" w:fill="F4F4F4"/>
-        </w:rPr>
-        <w:t xml:space="preserve">Response to comment No. </w:t>
-      </w:r>
-      <w:r>
-        <w:rPr>
-          <w:rFonts w:ascii="Verdana" w:hAnsi="Verdana"/>
-          <w:sz w:val="17"/>
-          <w:szCs w:val="17"/>
-          <w:shd w:val="clear" w:color="auto" w:fill="F4F4F4"/>
-        </w:rPr>
-        <w:t>6</w:t>
-      </w:r>
-      <w:r>
-        <w:rPr>
-          <w:rFonts w:ascii="Verdana" w:hAnsi="Verdana"/>
-          <w:sz w:val="17"/>
-          <w:szCs w:val="17"/>
-          <w:shd w:val="clear" w:color="auto" w:fill="F4F4F4"/>
-        </w:rPr>
-        <w:t xml:space="preserve">: </w:t>
-      </w:r>
-      <w:r>
-        <w:rPr>
-          <w:lang w:val="en-US"/>
-        </w:rPr>
-        <w:t xml:space="preserve">Yes, it is related to different climate properties of the </w:t>
-      </w:r>
-      <w:proofErr w:type="spellStart"/>
-      <w:r>
-        <w:rPr>
-          <w:lang w:val="en-US"/>
-        </w:rPr>
-        <w:t>subregions</w:t>
-      </w:r>
-      <w:proofErr w:type="spellEnd"/>
-      <w:r>
-        <w:rPr>
-          <w:lang w:val="en-US"/>
-        </w:rPr>
-        <w:t xml:space="preserve">, mainly for heavy precipitation events. We </w:t>
-      </w:r>
-      <w:r>
-        <w:rPr>
-          <w:lang w:val="en-US"/>
-        </w:rPr>
-        <w:t>developed a bit further this point in section 3.3</w:t>
-      </w:r>
-      <w:r>
-        <w:rPr>
-          <w:lang w:val="en-US"/>
-        </w:rPr>
-        <w:t xml:space="preserve"> (l. 394-410)</w:t>
-      </w:r>
-      <w:r>
-        <w:rPr>
-          <w:lang w:val="en-US"/>
-        </w:rPr>
-        <w:t xml:space="preserve"> and we hope it is now more understandable.</w:t>
-      </w:r>
-    </w:p>
-    <w:p>
-      <w:pPr>
-        <w:rPr>
-          <w:lang w:val="en-US"/>
-        </w:rPr>
-      </w:pPr>
-    </w:p>
-    <w:p>
-      <w:pPr>
-        <w:rPr>
-          <w:lang w:val="en-US"/>
-        </w:rPr>
-      </w:pPr>
-      <w:r>
-        <w:rPr>
-          <w:rFonts w:ascii="Verdana" w:hAnsi="Verdana"/>
-          <w:sz w:val="17"/>
-          <w:szCs w:val="17"/>
-          <w:shd w:val="clear" w:color="auto" w:fill="F4F4F4"/>
-        </w:rPr>
-        <w:t xml:space="preserve">Response to comment No. </w:t>
-      </w:r>
-      <w:r>
-        <w:rPr>
-          <w:rFonts w:ascii="Verdana" w:hAnsi="Verdana"/>
-          <w:sz w:val="17"/>
-          <w:szCs w:val="17"/>
-          <w:shd w:val="clear" w:color="auto" w:fill="F4F4F4"/>
-        </w:rPr>
-        <w:t>7</w:t>
-      </w:r>
-      <w:r>
-        <w:rPr>
-          <w:rFonts w:ascii="Verdana" w:hAnsi="Verdana"/>
-          <w:sz w:val="17"/>
-          <w:szCs w:val="17"/>
-          <w:shd w:val="clear" w:color="auto" w:fill="F4F4F4"/>
-        </w:rPr>
-        <w:t xml:space="preserve">: </w:t>
-      </w:r>
-      <w:r>
-        <w:rPr>
-          <w:lang w:val="en-US"/>
-        </w:rPr>
-        <w:t>For the sake of conciseness, the analysis of the CRPS decomposition into sharpness and accuracy has been removed as it was not extensively analyzed</w:t>
-      </w:r>
-    </w:p>
-    <w:p>
-      <w:pPr>
-        <w:rPr>
-          <w:lang w:val="en-US"/>
-        </w:rPr>
-      </w:pPr>
-    </w:p>
-    <w:p>
-      <w:pPr>
-        <w:rPr>
-          <w:lang w:val="en-US"/>
-        </w:rPr>
-      </w:pPr>
-      <w:r>
-        <w:rPr>
-          <w:rFonts w:ascii="Verdana" w:hAnsi="Verdana"/>
-          <w:sz w:val="17"/>
-          <w:szCs w:val="17"/>
-          <w:shd w:val="clear" w:color="auto" w:fill="F4F4F4"/>
-        </w:rPr>
-        <w:lastRenderedPageBreak/>
-        <w:t xml:space="preserve">Response to comment No. </w:t>
-      </w:r>
-      <w:r>
-        <w:rPr>
-          <w:rFonts w:ascii="Verdana" w:hAnsi="Verdana"/>
-          <w:sz w:val="17"/>
-          <w:szCs w:val="17"/>
-          <w:shd w:val="clear" w:color="auto" w:fill="F4F4F4"/>
-        </w:rPr>
-        <w:t>8</w:t>
-      </w:r>
-      <w:r>
-        <w:rPr>
-          <w:rFonts w:ascii="Verdana" w:hAnsi="Verdana"/>
-          <w:sz w:val="17"/>
-          <w:szCs w:val="17"/>
-          <w:shd w:val="clear" w:color="auto" w:fill="F4F4F4"/>
-        </w:rPr>
-        <w:t xml:space="preserve">: </w:t>
-      </w:r>
-      <w:r>
-        <w:rPr>
-          <w:lang w:val="en-US"/>
-        </w:rPr>
-        <w:t xml:space="preserve">A paragraph was added </w:t>
-      </w:r>
-      <w:r>
-        <w:rPr>
-          <w:lang w:val="en-US"/>
-        </w:rPr>
-        <w:t>with recommendations</w:t>
-      </w:r>
-      <w:r>
-        <w:rPr>
-          <w:lang w:val="en-US"/>
-        </w:rPr>
-        <w:t xml:space="preserve"> (last one of section 4.2</w:t>
-      </w:r>
-      <w:r>
-        <w:rPr>
-          <w:lang w:val="en-US"/>
-        </w:rPr>
-        <w:t>, l. 525-534</w:t>
-      </w:r>
-      <w:r>
-        <w:rPr>
-          <w:lang w:val="en-US"/>
-        </w:rPr>
-        <w:t xml:space="preserve">). </w:t>
-      </w:r>
-      <w:r>
-        <w:rPr>
-          <w:lang w:val="en-US"/>
-        </w:rPr>
-        <w:t xml:space="preserve">Another part was added to discuss the spatial variability of moisture variables (as the main difference between the 2 less transferable </w:t>
-      </w:r>
-      <w:proofErr w:type="spellStart"/>
-      <w:r>
-        <w:rPr>
-          <w:lang w:val="en-US"/>
-        </w:rPr>
-        <w:t>subregions</w:t>
-      </w:r>
-      <w:proofErr w:type="spellEnd"/>
-      <w:r>
-        <w:rPr>
-          <w:lang w:val="en-US"/>
-        </w:rPr>
-        <w:t xml:space="preserve"> with other regions is the spatial windows on which the moisture is considered).</w:t>
-      </w:r>
-    </w:p>
-    <w:p>
-      <w:pPr>
-        <w:rPr>
-          <w:lang w:val="en-US"/>
-        </w:rPr>
-      </w:pPr>
-    </w:p>
-    <w:p>
-      <w:pPr>
-        <w:rPr>
-          <w:lang w:val="en-US"/>
-        </w:rPr>
-      </w:pPr>
-      <w:r>
-        <w:rPr>
-          <w:rFonts w:ascii="Verdana" w:hAnsi="Verdana"/>
-          <w:sz w:val="17"/>
-          <w:szCs w:val="17"/>
-          <w:shd w:val="clear" w:color="auto" w:fill="F4F4F4"/>
-        </w:rPr>
-        <w:t xml:space="preserve">Response to comment No. </w:t>
-      </w:r>
-      <w:r>
-        <w:rPr>
-          <w:rFonts w:ascii="Verdana" w:hAnsi="Verdana"/>
-          <w:sz w:val="17"/>
-          <w:szCs w:val="17"/>
-          <w:shd w:val="clear" w:color="auto" w:fill="F4F4F4"/>
-        </w:rPr>
-        <w:t>9</w:t>
-      </w:r>
-      <w:r>
-        <w:rPr>
-          <w:rFonts w:ascii="Verdana" w:hAnsi="Verdana"/>
-          <w:sz w:val="17"/>
-          <w:szCs w:val="17"/>
-          <w:shd w:val="clear" w:color="auto" w:fill="F4F4F4"/>
-        </w:rPr>
-        <w:t xml:space="preserve">: </w:t>
-      </w:r>
-      <w:r>
-        <w:rPr>
-          <w:lang w:val="en-US"/>
-        </w:rPr>
-        <w:t>Maybe the sentence was not clear. We use the 4-month preselection window anyway. It was the optimization of the length of this window that was unsuccessful. The 4-month preselection window was introduced some decades ago as an improvement of a fixed seasonal preselection. It is expected to be better than a fixed seasonal window.</w:t>
-      </w:r>
-    </w:p>
-    <w:p>
-      <w:pPr>
-        <w:rPr>
-          <w:lang w:val="en-US"/>
-        </w:rPr>
-      </w:pPr>
-    </w:p>
-    <w:p>
-      <w:pPr>
-        <w:rPr>
-          <w:lang w:val="en-US"/>
-        </w:rPr>
-      </w:pPr>
-      <w:r>
-        <w:rPr>
-          <w:rFonts w:ascii="Verdana" w:hAnsi="Verdana"/>
-          <w:sz w:val="17"/>
-          <w:szCs w:val="17"/>
-          <w:shd w:val="clear" w:color="auto" w:fill="F4F4F4"/>
-        </w:rPr>
-        <w:t>Response to comment No. 1</w:t>
-      </w:r>
-      <w:r>
-        <w:rPr>
-          <w:rFonts w:ascii="Verdana" w:hAnsi="Verdana"/>
-          <w:sz w:val="17"/>
-          <w:szCs w:val="17"/>
-          <w:shd w:val="clear" w:color="auto" w:fill="F4F4F4"/>
-        </w:rPr>
-        <w:t>0</w:t>
-      </w:r>
-      <w:r>
-        <w:rPr>
-          <w:rFonts w:ascii="Verdana" w:hAnsi="Verdana"/>
-          <w:sz w:val="17"/>
-          <w:szCs w:val="17"/>
-          <w:shd w:val="clear" w:color="auto" w:fill="F4F4F4"/>
-        </w:rPr>
-        <w:t xml:space="preserve">: </w:t>
-      </w:r>
-      <w:r>
-        <w:rPr>
-          <w:lang w:val="en-US"/>
-        </w:rPr>
-        <w:t xml:space="preserve">The number of figures was decreased to 10 and the number of tables to 6. </w:t>
-      </w:r>
-      <w:r>
-        <w:rPr>
-          <w:lang w:val="en-US"/>
-        </w:rPr>
-        <w:t>We removed the followi</w:t>
-      </w:r>
-      <w:r>
-        <w:rPr>
-          <w:lang w:val="en-US"/>
-        </w:rPr>
-        <w:t>ng elements:</w:t>
-      </w:r>
-    </w:p>
-    <w:p>
-      <w:r>
-        <w:t xml:space="preserve">- </w:t>
-      </w:r>
-      <w:r>
-        <w:t>The analysis of the CRPS decomposition into sharpness and accuracy, as it was not extensively analyzed, along with Fig. 4 and 10.</w:t>
-      </w:r>
-    </w:p>
-    <w:p>
-      <w:r>
-        <w:t xml:space="preserve">- </w:t>
-      </w:r>
-      <w:r>
-        <w:t xml:space="preserve">Tables 3 and 7 (containing the resulting parameters for the Chablais subregion) were </w:t>
-      </w:r>
-      <w:r>
-        <w:t xml:space="preserve">removed as the same information can be found in figures for all </w:t>
-      </w:r>
-      <w:proofErr w:type="spellStart"/>
-      <w:r>
-        <w:t>subregions</w:t>
-      </w:r>
-      <w:proofErr w:type="spellEnd"/>
-      <w:r>
-        <w:t>.</w:t>
-      </w:r>
-    </w:p>
-    <w:p>
-      <w:r>
-        <w:t xml:space="preserve">- </w:t>
-      </w:r>
-      <w:r>
-        <w:t>Table 4 was removed (values of the CRPSS score) and figure 3 and 8 were changed in order to represent the values of the CRPSS score instead of the relative difference.</w:t>
-      </w:r>
-    </w:p>
-    <w:p>
-      <w:r>
-        <w:t xml:space="preserve">- </w:t>
-      </w:r>
-      <w:r>
-        <w:t>Figure 9 (CRPSS of the 4Zo-4Mio method) was removed as the results are very similar to those of the 4Zo-2Mio method, and thus not so interesting.</w:t>
-      </w:r>
-    </w:p>
-    <w:p>
-      <w:r>
-        <w:t xml:space="preserve">- </w:t>
-      </w:r>
-      <w:r>
-        <w:t>Figures 5 and 6 were merged into a single figure, as well as figures 13 and 14.</w:t>
-      </w:r>
-    </w:p>
-    <w:p>
-      <w:r>
-        <w:t xml:space="preserve">- </w:t>
-      </w:r>
-      <w:r>
-        <w:t xml:space="preserve">Figure 12 </w:t>
-      </w:r>
-      <w:r>
-        <w:t xml:space="preserve">(relationship between the different number of analogues) </w:t>
-      </w:r>
-      <w:r>
-        <w:t>was removed as it is a bit redundant with figure 11.</w:t>
-      </w:r>
-    </w:p>
-    <w:p>
-      <w:r>
-        <w:t xml:space="preserve">- </w:t>
-      </w:r>
-      <w:r>
-        <w:t>Figure 15 (Optimized weighting for the pressure levels of the 4Zo method) was removed and standard deviation</w:t>
-      </w:r>
-      <w:r>
-        <w:t>s</w:t>
-      </w:r>
-      <w:r>
-        <w:t xml:space="preserve"> w</w:t>
-      </w:r>
-      <w:r>
-        <w:t>ere</w:t>
-      </w:r>
-      <w:r>
-        <w:t xml:space="preserve"> added to figure 16 in order to show the variability.</w:t>
-      </w:r>
-    </w:p>
-    <w:p>
-      <w:pPr>
-        <w:rPr>
-          <w:lang w:val="en-US"/>
-        </w:rPr>
-      </w:pPr>
-    </w:p>
-    <w:p>
-      <w:pPr>
-        <w:rPr>
-          <w:lang w:val="en-US"/>
-        </w:rPr>
-      </w:pPr>
-      <w:r>
-        <w:rPr>
-          <w:rFonts w:ascii="Verdana" w:hAnsi="Verdana"/>
-          <w:sz w:val="17"/>
-          <w:szCs w:val="17"/>
-          <w:shd w:val="clear" w:color="auto" w:fill="F4F4F4"/>
-        </w:rPr>
-        <w:t xml:space="preserve">Response to </w:t>
-      </w:r>
-      <w:r>
-        <w:rPr>
-          <w:rFonts w:ascii="Verdana" w:hAnsi="Verdana"/>
-          <w:sz w:val="17"/>
-          <w:szCs w:val="17"/>
-          <w:shd w:val="clear" w:color="auto" w:fill="F4F4F4"/>
-        </w:rPr>
-        <w:t>other editorial issues</w:t>
-      </w:r>
-      <w:r>
-        <w:rPr>
-          <w:rFonts w:ascii="Verdana" w:hAnsi="Verdana"/>
-          <w:sz w:val="17"/>
-          <w:szCs w:val="17"/>
-          <w:shd w:val="clear" w:color="auto" w:fill="F4F4F4"/>
-        </w:rPr>
-        <w:t>:</w:t>
-      </w:r>
-    </w:p>
-    <w:p>
-      <w:pPr>
-        <w:rPr>
-          <w:lang w:val="en-US"/>
-        </w:rPr>
-      </w:pPr>
-      <w:r>
-        <w:rPr>
-          <w:lang w:val="en-US"/>
-        </w:rPr>
-        <w:t>-</w:t>
-      </w:r>
-      <w:r>
-        <w:rPr>
-          <w:lang w:val="en-US"/>
-        </w:rPr>
-        <w:t xml:space="preserve"> abstract: parameter inter-dependencies, not parameters inter-dependencies (check also elsewhere in text)</w:t>
-      </w:r>
-      <w:r>
-        <w:rPr>
-          <w:lang w:val="en-US"/>
-        </w:rPr>
-        <w:t xml:space="preserve">: </w:t>
-      </w:r>
-      <w:r>
-        <w:rPr>
-          <w:lang w:val="en-US"/>
-        </w:rPr>
-        <w:t>Corrected, thanks.</w:t>
-      </w:r>
-    </w:p>
-    <w:p>
-      <w:pPr>
-        <w:rPr>
-          <w:lang w:val="en-US"/>
-        </w:rPr>
-      </w:pPr>
-      <w:r>
-        <w:rPr>
-          <w:lang w:val="en-US"/>
-        </w:rPr>
-        <w:t>-</w:t>
-      </w:r>
-      <w:r>
-        <w:rPr>
-          <w:lang w:val="en-US"/>
-        </w:rPr>
-        <w:t xml:space="preserve"> line 38: presents</w:t>
-      </w:r>
-      <w:r>
-        <w:rPr>
-          <w:lang w:val="en-US"/>
-        </w:rPr>
-        <w:t xml:space="preserve">: </w:t>
-      </w:r>
-      <w:r>
-        <w:rPr>
-          <w:lang w:val="en-US"/>
-        </w:rPr>
-        <w:t>Corrected, thanks.</w:t>
-      </w:r>
-    </w:p>
-    <w:p>
-      <w:pPr>
-        <w:rPr>
-          <w:lang w:val="en-US"/>
-        </w:rPr>
-      </w:pPr>
-      <w:r>
-        <w:rPr>
-          <w:lang w:val="en-US"/>
-        </w:rPr>
-        <w:t>-</w:t>
-      </w:r>
-      <w:r>
-        <w:rPr>
-          <w:lang w:val="en-US"/>
-        </w:rPr>
-        <w:t xml:space="preserve"> typo in the subscript in Equation (1)</w:t>
-      </w:r>
-      <w:r>
-        <w:rPr>
-          <w:lang w:val="en-US"/>
-        </w:rPr>
-        <w:t xml:space="preserve">: </w:t>
-      </w:r>
-      <w:r>
-        <w:rPr>
-          <w:lang w:val="en-US"/>
-        </w:rPr>
-        <w:t>We didn’t find any mistake here…</w:t>
-      </w:r>
-      <w:r>
-        <w:rPr>
-          <w:lang w:val="en-US"/>
-        </w:rPr>
-        <w:t xml:space="preserve"> The score name is written S1</w:t>
-      </w:r>
-      <w:r>
-        <w:rPr>
-          <w:lang w:val="en-US"/>
-        </w:rPr>
-        <w:t>.</w:t>
-      </w:r>
-    </w:p>
-    <w:p>
-      <w:pPr>
-        <w:rPr>
-          <w:lang w:val="en-US"/>
-        </w:rPr>
-      </w:pPr>
-      <w:r>
-        <w:rPr>
-          <w:lang w:val="en-US"/>
-        </w:rPr>
-        <w:t>-</w:t>
-      </w:r>
-      <w:r>
-        <w:rPr>
-          <w:lang w:val="en-US"/>
-        </w:rPr>
-        <w:t xml:space="preserve"> line 138: Figure 17 where?</w:t>
-      </w:r>
-      <w:r>
-        <w:rPr>
-          <w:lang w:val="en-US"/>
-        </w:rPr>
-        <w:t xml:space="preserve">: </w:t>
-      </w:r>
-      <w:r>
-        <w:rPr>
-          <w:lang w:val="en-US"/>
-        </w:rPr>
-        <w:t>Some clarifications were added</w:t>
-      </w:r>
-    </w:p>
-    <w:p>
-      <w:pPr>
-        <w:rPr>
-          <w:lang w:val="en-US"/>
-        </w:rPr>
-      </w:pPr>
-      <w:r>
-        <w:rPr>
-          <w:lang w:val="en-US"/>
-        </w:rPr>
-        <w:t>-</w:t>
-      </w:r>
-      <w:r>
-        <w:rPr>
-          <w:lang w:val="en-US"/>
-        </w:rPr>
-        <w:t xml:space="preserve"> line 173: what are left side valleys?</w:t>
-      </w:r>
-      <w:r>
-        <w:rPr>
-          <w:lang w:val="en-US"/>
-        </w:rPr>
-        <w:t xml:space="preserve">: </w:t>
-      </w:r>
-      <w:r>
-        <w:rPr>
-          <w:lang w:val="en-US"/>
-        </w:rPr>
-        <w:t>This was changed for “southern valleys”</w:t>
-      </w:r>
-    </w:p>
-    <w:p>
-      <w:pPr>
-        <w:rPr>
-          <w:lang w:val="en-US"/>
-        </w:rPr>
-      </w:pPr>
-    </w:p>
-    <w:p>
-      <w:pPr>
-        <w:pStyle w:val="Heading1"/>
-        <w:rPr>
-          <w:color w:val="auto"/>
-          <w:lang w:val="en-US"/>
-        </w:rPr>
-      </w:pPr>
-      <w:r>
-        <w:rPr>
-          <w:color w:val="auto"/>
-          <w:lang w:val="en-US"/>
-        </w:rPr>
-        <w:t>*</w:t>
-      </w:r>
-      <w:r>
-        <w:rPr>
-          <w:color w:val="auto"/>
-          <w:lang w:val="en-US"/>
-        </w:rPr>
-        <w:t>***</w:t>
-      </w:r>
-      <w:r>
-        <w:rPr>
-          <w:color w:val="auto"/>
-          <w:lang w:val="en-US"/>
-        </w:rPr>
-        <w:t>** Response to Reviewer #</w:t>
-      </w:r>
-      <w:r>
-        <w:rPr>
-          <w:color w:val="auto"/>
-          <w:lang w:val="en-US"/>
-        </w:rPr>
-        <w:t>2</w:t>
-      </w:r>
-      <w:r>
-        <w:rPr>
-          <w:color w:val="auto"/>
-          <w:lang w:val="en-US"/>
-        </w:rPr>
-        <w:t xml:space="preserve"> *</w:t>
+        <w:t>** Response to Reviewer #2 *</w:t>
       </w:r>
       <w:r>
         <w:rPr>
@@ -1237,16 +1024,7 @@
           <w:szCs w:val="17"/>
           <w:shd w:val="clear" w:color="auto" w:fill="F4F4F4"/>
         </w:rPr>
-        <w:t>Response to comment No. 1</w:t>
-      </w:r>
-      <w:r>
-        <w:rPr>
-          <w:rFonts w:ascii="Verdana" w:hAnsi="Verdana"/>
-          <w:sz w:val="17"/>
-          <w:szCs w:val="17"/>
-          <w:shd w:val="clear" w:color="auto" w:fill="F4F4F4"/>
-        </w:rPr>
-        <w:t xml:space="preserve"> (</w:t>
+        <w:t>Response to comment No. 1 (</w:t>
       </w:r>
       <w:r>
         <w:rPr>
@@ -2226,16 +2004,7 @@
           <w:szCs w:val="17"/>
           <w:shd w:val="clear" w:color="auto" w:fill="F4F4F4"/>
         </w:rPr>
-        <w:t xml:space="preserve">Response to </w:t>
-      </w:r>
-      <w:r>
-        <w:rPr>
-          <w:rFonts w:ascii="Verdana" w:hAnsi="Verdana"/>
-          <w:sz w:val="17"/>
-          <w:szCs w:val="17"/>
-          <w:shd w:val="clear" w:color="auto" w:fill="F4F4F4"/>
-        </w:rPr>
-        <w:t>minor comments:</w:t>
+        <w:t>Response to minor comments:</w:t>
       </w:r>
     </w:p>
     <w:p>
@@ -3635,7 +3404,6 @@
         <w:t>Clarification added.</w:t>
       </w:r>
     </w:p>
-    <w:bookmarkEnd w:id="0"/>
     <w:p>
       <w:pPr>
         <w:rPr>
@@ -3654,7 +3422,7 @@
 </file>
 
 <file path=word/numbering.xml><?xml version="1.0" encoding="utf-8"?>
-<w:numbering xmlns:wpc="http://schemas.microsoft.com/office/word/2010/wordprocessingCanvas" xmlns:cx="http://schemas.microsoft.com/office/drawing/2014/chartex" xmlns:cx1="http://schemas.microsoft.com/office/drawing/2015/9/8/chartex" xmlns:cx2="http://schemas.microsoft.com/office/drawing/2015/10/21/chartex" xmlns:cx3="http://schemas.microsoft.com/office/drawing/2016/5/9/chartex" xmlns:cx4="http://schemas.microsoft.com/office/drawing/2016/5/10/chartex" xmlns:cx5="http://schemas.microsoft.com/office/drawing/2016/5/11/chartex" xmlns:mc="http://schemas.openxmlformats.org/markup-compatibility/2006" xmlns:o="urn:schemas-microsoft-com:office:office" xmlns:r="http://schemas.openxmlformats.org/officeDocument/2006/relationships" xmlns:m="http://schemas.openxmlformats.org/officeDocument/2006/math" xmlns:v="urn:schemas-microsoft-com:vml" xmlns:wp14="http://schemas.microsoft.com/office/word/2010/wordprocessingDrawing" xmlns:wp="http://schemas.openxmlformats.org/drawingml/2006/wordprocessingDrawing" xmlns:w10="urn:schemas-microsoft-com:office:word" xmlns:w="http://schemas.openxmlformats.org/wordprocessingml/2006/main" xmlns:w14="http://schemas.microsoft.com/office/word/2010/wordml" xmlns:w15="http://schemas.microsoft.com/office/word/2012/wordml" xmlns:w16se="http://schemas.microsoft.com/office/word/2015/wordml/symex" xmlns:wpg="http://schemas.microsoft.com/office/word/2010/wordprocessingGroup" xmlns:wpi="http://schemas.microsoft.com/office/word/2010/wordprocessingInk" xmlns:wne="http://schemas.microsoft.com/office/word/2006/wordml" xmlns:wps="http://schemas.microsoft.com/office/word/2010/wordprocessingShape" mc:Ignorable="w14 w15 w16se wp14">
+<w:numbering xmlns:wpc="http://schemas.microsoft.com/office/word/2010/wordprocessingCanvas" xmlns:cx="http://schemas.microsoft.com/office/drawing/2014/chartex" xmlns:cx1="http://schemas.microsoft.com/office/drawing/2015/9/8/chartex" xmlns:cx2="http://schemas.microsoft.com/office/drawing/2015/10/21/chartex" xmlns:cx3="http://schemas.microsoft.com/office/drawing/2016/5/9/chartex" xmlns:cx4="http://schemas.microsoft.com/office/drawing/2016/5/10/chartex" xmlns:cx5="http://schemas.microsoft.com/office/drawing/2016/5/11/chartex" xmlns:cx6="http://schemas.microsoft.com/office/drawing/2016/5/12/chartex" xmlns:cx7="http://schemas.microsoft.com/office/drawing/2016/5/13/chartex" xmlns:cx8="http://schemas.microsoft.com/office/drawing/2016/5/14/chartex" xmlns:mc="http://schemas.openxmlformats.org/markup-compatibility/2006" xmlns:o="urn:schemas-microsoft-com:office:office" xmlns:r="http://schemas.openxmlformats.org/officeDocument/2006/relationships" xmlns:m="http://schemas.openxmlformats.org/officeDocument/2006/math" xmlns:v="urn:schemas-microsoft-com:vml" xmlns:wp14="http://schemas.microsoft.com/office/word/2010/wordprocessingDrawing" xmlns:wp="http://schemas.openxmlformats.org/drawingml/2006/wordprocessingDrawing" xmlns:w10="urn:schemas-microsoft-com:office:word" xmlns:w="http://schemas.openxmlformats.org/wordprocessingml/2006/main" xmlns:w14="http://schemas.microsoft.com/office/word/2010/wordml" xmlns:w15="http://schemas.microsoft.com/office/word/2012/wordml" xmlns:w16se="http://schemas.microsoft.com/office/word/2015/wordml/symex" xmlns:wpg="http://schemas.microsoft.com/office/word/2010/wordprocessingGroup" xmlns:wpi="http://schemas.microsoft.com/office/word/2010/wordprocessingInk" xmlns:wne="http://schemas.microsoft.com/office/word/2006/wordml" xmlns:wps="http://schemas.microsoft.com/office/word/2010/wordprocessingShape" mc:Ignorable="w14 w15 w16se wp14">
   <w:abstractNum w:abstractNumId="0" w15:restartNumberingAfterBreak="0">
     <w:nsid w:val="0C752112"/>
     <w:multiLevelType w:val="hybridMultilevel"/>

</xml_diff>